<commit_message>
Added a few more notes to top-level-view
</commit_message>
<xml_diff>
--- a/notes/top-level-view.docx
+++ b/notes/top-level-view.docx
@@ -675,6 +675,28 @@
     </w:p>
     <w:p>
       <w:pPr>
+        <w:pStyle w:val="ListParagraph"/>
+        <w:numPr>
+          <w:ilvl w:val="0"/>
+          <w:numId w:val="4"/>
+        </w:numPr>
+        <w:bidi w:val="0"/>
+        <w:spacing w:before="0" w:beforeAutospacing="off" w:after="160" w:afterAutospacing="off" w:line="259" w:lineRule="auto"/>
+        <w:ind w:right="0"/>
+        <w:jc w:val="left"/>
+        <w:rPr>
+          <w:u w:val="none"/>
+        </w:rPr>
+      </w:pPr>
+      <w:r>
+        <w:rPr>
+          <w:u w:val="none"/>
+        </w:rPr>
+        <w:t>Project completed</w:t>
+      </w:r>
+    </w:p>
+    <w:p>
+      <w:pPr>
         <w:pStyle w:val="Normal"/>
         <w:ind w:left="0"/>
         <w:rPr>
@@ -733,14 +755,12 @@
           <w:u w:val="none"/>
         </w:rPr>
       </w:pPr>
-      <w:bookmarkStart w:name="_Int_dCQo3cW6" w:id="205859504"/>
       <w:r>
         <w:rPr>
           <w:u w:val="none"/>
         </w:rPr>
         <w:t xml:space="preserve">Number </w:t>
       </w:r>
-      <w:bookmarkEnd w:id="205859504"/>
       <w:r>
         <w:rPr>
           <w:u w:val="none"/>
@@ -1082,6 +1102,456 @@
           <w:u w:val="single"/>
         </w:rPr>
         <w:t>Bug discovery and development process for bugs</w:t>
+      </w:r>
+    </w:p>
+    <w:p>
+      <w:pPr>
+        <w:pStyle w:val="ListParagraph"/>
+        <w:numPr>
+          <w:ilvl w:val="0"/>
+          <w:numId w:val="10"/>
+        </w:numPr>
+        <w:spacing w:before="0" w:beforeAutospacing="off" w:after="160" w:afterAutospacing="off" w:line="259" w:lineRule="auto"/>
+        <w:ind w:right="0"/>
+        <w:jc w:val="left"/>
+        <w:rPr>
+          <w:u w:val="none"/>
+        </w:rPr>
+      </w:pPr>
+      <w:r>
+        <w:rPr>
+          <w:u w:val="none"/>
+        </w:rPr>
+        <w:t>Bug discovered by customer</w:t>
+      </w:r>
+      <w:r>
+        <w:rPr>
+          <w:u w:val="none"/>
+        </w:rPr>
+        <w:t>/developer/user</w:t>
+      </w:r>
+    </w:p>
+    <w:p>
+      <w:pPr>
+        <w:pStyle w:val="ListParagraph"/>
+        <w:numPr>
+          <w:ilvl w:val="0"/>
+          <w:numId w:val="10"/>
+        </w:numPr>
+        <w:spacing w:before="0" w:beforeAutospacing="off" w:after="160" w:afterAutospacing="off" w:line="259" w:lineRule="auto"/>
+        <w:ind w:right="0"/>
+        <w:jc w:val="left"/>
+        <w:rPr>
+          <w:u w:val="none"/>
+        </w:rPr>
+      </w:pPr>
+      <w:r>
+        <w:rPr>
+          <w:u w:val="none"/>
+        </w:rPr>
+        <w:t>Bug ticket resolution</w:t>
+      </w:r>
+    </w:p>
+    <w:p>
+      <w:pPr>
+        <w:pStyle w:val="ListParagraph"/>
+        <w:numPr>
+          <w:ilvl w:val="0"/>
+          <w:numId w:val="10"/>
+        </w:numPr>
+        <w:spacing w:before="0" w:beforeAutospacing="off" w:after="160" w:afterAutospacing="off" w:line="259" w:lineRule="auto"/>
+        <w:ind w:right="0"/>
+        <w:jc w:val="left"/>
+        <w:rPr>
+          <w:u w:val="none"/>
+        </w:rPr>
+      </w:pPr>
+      <w:r>
+        <w:rPr>
+          <w:u w:val="none"/>
+        </w:rPr>
+        <w:t>Bug severity</w:t>
+      </w:r>
+    </w:p>
+    <w:p>
+      <w:pPr>
+        <w:pStyle w:val="Normal"/>
+        <w:spacing w:before="0" w:beforeAutospacing="off" w:after="160" w:afterAutospacing="off" w:line="259" w:lineRule="auto"/>
+        <w:ind w:right="0"/>
+        <w:jc w:val="left"/>
+        <w:rPr>
+          <w:u w:val="single"/>
+        </w:rPr>
+      </w:pPr>
+      <w:r>
+        <w:rPr>
+          <w:u w:val="single"/>
+        </w:rPr>
+        <w:t>Potential Client Outreach</w:t>
+      </w:r>
+    </w:p>
+    <w:p>
+      <w:pPr>
+        <w:pStyle w:val="ListParagraph"/>
+        <w:numPr>
+          <w:ilvl w:val="0"/>
+          <w:numId w:val="11"/>
+        </w:numPr>
+        <w:spacing w:before="0" w:beforeAutospacing="off" w:after="160" w:afterAutospacing="off" w:line="259" w:lineRule="auto"/>
+        <w:ind w:right="0"/>
+        <w:jc w:val="left"/>
+        <w:rPr>
+          <w:u w:val="none"/>
+        </w:rPr>
+      </w:pPr>
+      <w:r>
+        <w:rPr>
+          <w:u w:val="none"/>
+        </w:rPr>
+        <w:t>Companies</w:t>
+      </w:r>
+      <w:r>
+        <w:rPr>
+          <w:u w:val="none"/>
+        </w:rPr>
+        <w:t xml:space="preserve"> contacted</w:t>
+      </w:r>
+    </w:p>
+    <w:p>
+      <w:pPr>
+        <w:pStyle w:val="ListParagraph"/>
+        <w:numPr>
+          <w:ilvl w:val="0"/>
+          <w:numId w:val="11"/>
+        </w:numPr>
+        <w:spacing w:before="0" w:beforeAutospacing="off" w:after="160" w:afterAutospacing="off" w:line="259" w:lineRule="auto"/>
+        <w:ind w:right="0"/>
+        <w:jc w:val="left"/>
+        <w:rPr>
+          <w:u w:val="none"/>
+        </w:rPr>
+      </w:pPr>
+      <w:r>
+        <w:rPr>
+          <w:u w:val="none"/>
+        </w:rPr>
+        <w:t xml:space="preserve">Customer </w:t>
+      </w:r>
+      <w:r>
+        <w:rPr>
+          <w:u w:val="none"/>
+        </w:rPr>
+        <w:t>referral</w:t>
+      </w:r>
+      <w:r>
+        <w:rPr>
+          <w:u w:val="none"/>
+        </w:rPr>
+        <w:t xml:space="preserve"> </w:t>
+      </w:r>
+    </w:p>
+    <w:p>
+      <w:pPr>
+        <w:pStyle w:val="Normal"/>
+        <w:spacing w:before="0" w:beforeAutospacing="off" w:after="160" w:afterAutospacing="off" w:line="259" w:lineRule="auto"/>
+        <w:ind w:right="0"/>
+        <w:jc w:val="left"/>
+        <w:rPr>
+          <w:u w:val="none"/>
+        </w:rPr>
+      </w:pPr>
+      <w:r>
+        <w:rPr>
+          <w:u w:val="single"/>
+        </w:rPr>
+        <w:t>Networking</w:t>
+      </w:r>
+    </w:p>
+    <w:p>
+      <w:pPr>
+        <w:pStyle w:val="ListParagraph"/>
+        <w:numPr>
+          <w:ilvl w:val="0"/>
+          <w:numId w:val="12"/>
+        </w:numPr>
+        <w:spacing w:before="0" w:beforeAutospacing="off" w:after="160" w:afterAutospacing="off" w:line="259" w:lineRule="auto"/>
+        <w:ind w:right="0"/>
+        <w:jc w:val="left"/>
+        <w:rPr>
+          <w:u w:val="none"/>
+        </w:rPr>
+      </w:pPr>
+      <w:r>
+        <w:rPr>
+          <w:u w:val="none"/>
+        </w:rPr>
+        <w:t>Conferences attended</w:t>
+      </w:r>
+    </w:p>
+    <w:p>
+      <w:pPr>
+        <w:pStyle w:val="ListParagraph"/>
+        <w:numPr>
+          <w:ilvl w:val="0"/>
+          <w:numId w:val="12"/>
+        </w:numPr>
+        <w:spacing w:before="0" w:beforeAutospacing="off" w:after="160" w:afterAutospacing="off" w:line="259" w:lineRule="auto"/>
+        <w:ind w:right="0"/>
+        <w:jc w:val="left"/>
+        <w:rPr>
+          <w:u w:val="none"/>
+        </w:rPr>
+      </w:pPr>
+      <w:r>
+        <w:rPr>
+          <w:u w:val="none"/>
+        </w:rPr>
+        <w:t>Talks given</w:t>
+      </w:r>
+    </w:p>
+    <w:p>
+      <w:pPr>
+        <w:pStyle w:val="Normal"/>
+        <w:spacing w:before="0" w:beforeAutospacing="off" w:after="160" w:afterAutospacing="off" w:line="259" w:lineRule="auto"/>
+        <w:ind w:left="0" w:right="0"/>
+        <w:jc w:val="left"/>
+        <w:rPr>
+          <w:u w:val="single"/>
+        </w:rPr>
+      </w:pPr>
+      <w:r>
+        <w:rPr>
+          <w:u w:val="single"/>
+        </w:rPr>
+        <w:t>Employment</w:t>
+      </w:r>
+    </w:p>
+    <w:p>
+      <w:pPr>
+        <w:pStyle w:val="ListParagraph"/>
+        <w:numPr>
+          <w:ilvl w:val="0"/>
+          <w:numId w:val="13"/>
+        </w:numPr>
+        <w:spacing w:before="0" w:beforeAutospacing="off" w:after="160" w:afterAutospacing="off" w:line="259" w:lineRule="auto"/>
+        <w:ind w:right="0"/>
+        <w:jc w:val="left"/>
+        <w:rPr>
+          <w:u w:val="none"/>
+        </w:rPr>
+      </w:pPr>
+      <w:r>
+        <w:rPr>
+          <w:u w:val="none"/>
+        </w:rPr>
+        <w:t>Staff turnover</w:t>
+      </w:r>
+    </w:p>
+    <w:p>
+      <w:pPr>
+        <w:pStyle w:val="ListParagraph"/>
+        <w:numPr>
+          <w:ilvl w:val="0"/>
+          <w:numId w:val="13"/>
+        </w:numPr>
+        <w:spacing w:before="0" w:beforeAutospacing="off" w:after="160" w:afterAutospacing="off" w:line="259" w:lineRule="auto"/>
+        <w:ind w:right="0"/>
+        <w:jc w:val="left"/>
+        <w:rPr>
+          <w:u w:val="none"/>
+        </w:rPr>
+      </w:pPr>
+      <w:r>
+        <w:rPr>
+          <w:u w:val="none"/>
+        </w:rPr>
+        <w:t>Employment drive</w:t>
+      </w:r>
+    </w:p>
+    <w:p>
+      <w:pPr>
+        <w:pStyle w:val="ListParagraph"/>
+        <w:numPr>
+          <w:ilvl w:val="0"/>
+          <w:numId w:val="13"/>
+        </w:numPr>
+        <w:spacing w:before="0" w:beforeAutospacing="off" w:after="160" w:afterAutospacing="off" w:line="259" w:lineRule="auto"/>
+        <w:ind w:right="0"/>
+        <w:jc w:val="left"/>
+        <w:rPr>
+          <w:u w:val="single"/>
+        </w:rPr>
+      </w:pPr>
+      <w:bookmarkStart w:name="_Int_zkAS4x7c" w:id="1569500086"/>
+      <w:r>
+        <w:rPr>
+          <w:u w:val="none"/>
+        </w:rPr>
+        <w:t>Employ</w:t>
+      </w:r>
+      <w:bookmarkEnd w:id="1569500086"/>
+      <w:r>
+        <w:rPr>
+          <w:u w:val="none"/>
+        </w:rPr>
+        <w:t xml:space="preserve"> staff</w:t>
+      </w:r>
+    </w:p>
+    <w:p>
+      <w:pPr>
+        <w:pStyle w:val="Normal"/>
+        <w:spacing w:before="0" w:beforeAutospacing="off" w:after="160" w:afterAutospacing="off" w:line="259" w:lineRule="auto"/>
+        <w:ind w:right="0"/>
+        <w:jc w:val="left"/>
+        <w:rPr>
+          <w:u w:val="single"/>
+        </w:rPr>
+      </w:pPr>
+      <w:r>
+        <w:rPr>
+          <w:u w:val="single"/>
+        </w:rPr>
+        <w:t>Staff Development</w:t>
+      </w:r>
+    </w:p>
+    <w:p>
+      <w:pPr>
+        <w:pStyle w:val="ListParagraph"/>
+        <w:numPr>
+          <w:ilvl w:val="0"/>
+          <w:numId w:val="14"/>
+        </w:numPr>
+        <w:spacing w:before="0" w:beforeAutospacing="off" w:after="160" w:afterAutospacing="off" w:line="259" w:lineRule="auto"/>
+        <w:ind w:right="0"/>
+        <w:jc w:val="left"/>
+        <w:rPr>
+          <w:u w:val="none"/>
+        </w:rPr>
+      </w:pPr>
+      <w:r>
+        <w:rPr>
+          <w:u w:val="none"/>
+        </w:rPr>
+        <w:t>Training</w:t>
+      </w:r>
+      <w:r>
+        <w:rPr>
+          <w:u w:val="none"/>
+        </w:rPr>
+        <w:t xml:space="preserve"> course completed</w:t>
+      </w:r>
+    </w:p>
+    <w:p>
+      <w:pPr>
+        <w:pStyle w:val="ListParagraph"/>
+        <w:numPr>
+          <w:ilvl w:val="0"/>
+          <w:numId w:val="14"/>
+        </w:numPr>
+        <w:spacing w:before="0" w:beforeAutospacing="off" w:after="160" w:afterAutospacing="off" w:line="259" w:lineRule="auto"/>
+        <w:ind w:right="0"/>
+        <w:jc w:val="left"/>
+        <w:rPr>
+          <w:u w:val="single"/>
+        </w:rPr>
+      </w:pPr>
+      <w:r>
+        <w:rPr>
+          <w:u w:val="none"/>
+        </w:rPr>
+        <w:t>Training workshop attended</w:t>
+      </w:r>
+    </w:p>
+    <w:p>
+      <w:pPr>
+        <w:pStyle w:val="Normal"/>
+        <w:spacing w:before="0" w:beforeAutospacing="off" w:after="160" w:afterAutospacing="off" w:line="259" w:lineRule="auto"/>
+        <w:ind w:right="0"/>
+        <w:jc w:val="left"/>
+        <w:rPr>
+          <w:u w:val="single"/>
+        </w:rPr>
+      </w:pPr>
+      <w:r>
+        <w:rPr>
+          <w:u w:val="single"/>
+        </w:rPr>
+        <w:t>Project contract negotiations</w:t>
+      </w:r>
+    </w:p>
+    <w:p>
+      <w:pPr>
+        <w:pStyle w:val="ListParagraph"/>
+        <w:numPr>
+          <w:ilvl w:val="0"/>
+          <w:numId w:val="15"/>
+        </w:numPr>
+        <w:spacing w:before="0" w:beforeAutospacing="off" w:after="160" w:afterAutospacing="off" w:line="259" w:lineRule="auto"/>
+        <w:ind w:right="0"/>
+        <w:jc w:val="left"/>
+        <w:rPr>
+          <w:u w:val="none"/>
+        </w:rPr>
+      </w:pPr>
+      <w:r>
+        <w:rPr>
+          <w:u w:val="none"/>
+        </w:rPr>
+        <w:t>Budget</w:t>
+      </w:r>
+      <w:r>
+        <w:rPr>
+          <w:u w:val="none"/>
+        </w:rPr>
+        <w:t xml:space="preserve">/profit </w:t>
+      </w:r>
+      <w:r>
+        <w:rPr>
+          <w:u w:val="none"/>
+        </w:rPr>
+        <w:t>renegotiated</w:t>
+      </w:r>
+    </w:p>
+    <w:p>
+      <w:pPr>
+        <w:pStyle w:val="ListParagraph"/>
+        <w:numPr>
+          <w:ilvl w:val="0"/>
+          <w:numId w:val="15"/>
+        </w:numPr>
+        <w:spacing w:before="0" w:beforeAutospacing="off" w:after="160" w:afterAutospacing="off" w:line="259" w:lineRule="auto"/>
+        <w:ind w:right="0"/>
+        <w:jc w:val="left"/>
+        <w:rPr>
+          <w:u w:val="none"/>
+        </w:rPr>
+      </w:pPr>
+      <w:r>
+        <w:rPr>
+          <w:u w:val="none"/>
+        </w:rPr>
+        <w:t>Support renegotiated</w:t>
+      </w:r>
+    </w:p>
+    <w:p>
+      <w:pPr>
+        <w:pStyle w:val="ListParagraph"/>
+        <w:numPr>
+          <w:ilvl w:val="0"/>
+          <w:numId w:val="15"/>
+        </w:numPr>
+        <w:spacing w:before="0" w:beforeAutospacing="off" w:after="160" w:afterAutospacing="off" w:line="259" w:lineRule="auto"/>
+        <w:ind w:right="0"/>
+        <w:jc w:val="left"/>
+        <w:rPr>
+          <w:u w:val="none"/>
+        </w:rPr>
+      </w:pPr>
+      <w:r>
+        <w:rPr>
+          <w:u w:val="none"/>
+        </w:rPr>
+        <w:t>Contract length renegotiated</w:t>
       </w:r>
     </w:p>
     <w:sectPr>
@@ -1097,7 +1567,7 @@
 <file path=word/intelligence2.xml><?xml version="1.0" encoding="utf-8"?>
 <int2:intelligence xmlns:int2="http://schemas.microsoft.com/office/intelligence/2020/intelligence">
   <int2:observations>
-    <int2:bookmark int2:bookmarkName="_Int_dCQo3cW6" int2:invalidationBookmarkName="" int2:hashCode="Q9yFMvfle+JQ1z" int2:id="Sj6PGlyb">
+    <int2:bookmark int2:bookmarkName="_Int_zkAS4x7c" int2:invalidationBookmarkName="" int2:hashCode="E8Oi1/WdM+jwnC" int2:id="jTkBgquS">
       <int2:state int2:type="LegacyProofing" int2:value="Rejected"/>
     </int2:bookmark>
     <int2:bookmark int2:bookmarkName="_Int_stuJqojJ" int2:invalidationBookmarkName="" int2:hashCode="6znyQFab34jVYv" int2:id="KzSbI6Ul">
@@ -1113,6 +1583,678 @@
 
 <file path=word/numbering.xml><?xml version="1.0" encoding="utf-8"?>
 <w:numbering xmlns:w="http://schemas.openxmlformats.org/wordprocessingml/2006/main">
+  <w:abstractNum xmlns:w="http://schemas.openxmlformats.org/wordprocessingml/2006/main" w:abstractNumId="15">
+    <w:nsid w:val="6f38acd4"/>
+    <w:multiLevelType xmlns:w="http://schemas.openxmlformats.org/wordprocessingml/2006/main" w:val="hybridMultilevel"/>
+    <w:lvl xmlns:w="http://schemas.openxmlformats.org/wordprocessingml/2006/main" w:ilvl="0">
+      <w:start w:val="1"/>
+      <w:numFmt w:val="bullet"/>
+      <w:lvlText w:val=""/>
+      <w:lvlJc w:val="left"/>
+      <w:pPr>
+        <w:ind w:left="720" w:hanging="360"/>
+      </w:pPr>
+      <w:rPr>
+        <w:rFonts w:hint="default" w:ascii="Symbol" w:hAnsi="Symbol"/>
+      </w:rPr>
+    </w:lvl>
+    <w:lvl xmlns:w="http://schemas.openxmlformats.org/wordprocessingml/2006/main" w:ilvl="1">
+      <w:start w:val="1"/>
+      <w:numFmt w:val="bullet"/>
+      <w:lvlText w:val="o"/>
+      <w:lvlJc w:val="left"/>
+      <w:pPr>
+        <w:ind w:left="1440" w:hanging="360"/>
+      </w:pPr>
+      <w:rPr>
+        <w:rFonts w:hint="default" w:ascii="Courier New" w:hAnsi="Courier New"/>
+      </w:rPr>
+    </w:lvl>
+    <w:lvl xmlns:w="http://schemas.openxmlformats.org/wordprocessingml/2006/main" w:ilvl="2">
+      <w:start w:val="1"/>
+      <w:numFmt w:val="bullet"/>
+      <w:lvlText w:val=""/>
+      <w:lvlJc w:val="left"/>
+      <w:pPr>
+        <w:ind w:left="2160" w:hanging="360"/>
+      </w:pPr>
+      <w:rPr>
+        <w:rFonts w:hint="default" w:ascii="Wingdings" w:hAnsi="Wingdings"/>
+      </w:rPr>
+    </w:lvl>
+    <w:lvl xmlns:w="http://schemas.openxmlformats.org/wordprocessingml/2006/main" w:ilvl="3">
+      <w:start w:val="1"/>
+      <w:numFmt w:val="bullet"/>
+      <w:lvlText w:val=""/>
+      <w:lvlJc w:val="left"/>
+      <w:pPr>
+        <w:ind w:left="2880" w:hanging="360"/>
+      </w:pPr>
+      <w:rPr>
+        <w:rFonts w:hint="default" w:ascii="Symbol" w:hAnsi="Symbol"/>
+      </w:rPr>
+    </w:lvl>
+    <w:lvl xmlns:w="http://schemas.openxmlformats.org/wordprocessingml/2006/main" w:ilvl="4">
+      <w:start w:val="1"/>
+      <w:numFmt w:val="bullet"/>
+      <w:lvlText w:val="o"/>
+      <w:lvlJc w:val="left"/>
+      <w:pPr>
+        <w:ind w:left="3600" w:hanging="360"/>
+      </w:pPr>
+      <w:rPr>
+        <w:rFonts w:hint="default" w:ascii="Courier New" w:hAnsi="Courier New"/>
+      </w:rPr>
+    </w:lvl>
+    <w:lvl xmlns:w="http://schemas.openxmlformats.org/wordprocessingml/2006/main" w:ilvl="5">
+      <w:start w:val="1"/>
+      <w:numFmt w:val="bullet"/>
+      <w:lvlText w:val=""/>
+      <w:lvlJc w:val="left"/>
+      <w:pPr>
+        <w:ind w:left="4320" w:hanging="360"/>
+      </w:pPr>
+      <w:rPr>
+        <w:rFonts w:hint="default" w:ascii="Wingdings" w:hAnsi="Wingdings"/>
+      </w:rPr>
+    </w:lvl>
+    <w:lvl xmlns:w="http://schemas.openxmlformats.org/wordprocessingml/2006/main" w:ilvl="6">
+      <w:start w:val="1"/>
+      <w:numFmt w:val="bullet"/>
+      <w:lvlText w:val=""/>
+      <w:lvlJc w:val="left"/>
+      <w:pPr>
+        <w:ind w:left="5040" w:hanging="360"/>
+      </w:pPr>
+      <w:rPr>
+        <w:rFonts w:hint="default" w:ascii="Symbol" w:hAnsi="Symbol"/>
+      </w:rPr>
+    </w:lvl>
+    <w:lvl xmlns:w="http://schemas.openxmlformats.org/wordprocessingml/2006/main" w:ilvl="7">
+      <w:start w:val="1"/>
+      <w:numFmt w:val="bullet"/>
+      <w:lvlText w:val="o"/>
+      <w:lvlJc w:val="left"/>
+      <w:pPr>
+        <w:ind w:left="5760" w:hanging="360"/>
+      </w:pPr>
+      <w:rPr>
+        <w:rFonts w:hint="default" w:ascii="Courier New" w:hAnsi="Courier New"/>
+      </w:rPr>
+    </w:lvl>
+    <w:lvl xmlns:w="http://schemas.openxmlformats.org/wordprocessingml/2006/main" w:ilvl="8">
+      <w:start w:val="1"/>
+      <w:numFmt w:val="bullet"/>
+      <w:lvlText w:val=""/>
+      <w:lvlJc w:val="left"/>
+      <w:pPr>
+        <w:ind w:left="6480" w:hanging="360"/>
+      </w:pPr>
+      <w:rPr>
+        <w:rFonts w:hint="default" w:ascii="Wingdings" w:hAnsi="Wingdings"/>
+      </w:rPr>
+    </w:lvl>
+  </w:abstractNum>
+  <w:abstractNum xmlns:w="http://schemas.openxmlformats.org/wordprocessingml/2006/main" w:abstractNumId="14">
+    <w:nsid w:val="57535b70"/>
+    <w:multiLevelType xmlns:w="http://schemas.openxmlformats.org/wordprocessingml/2006/main" w:val="hybridMultilevel"/>
+    <w:lvl xmlns:w="http://schemas.openxmlformats.org/wordprocessingml/2006/main" w:ilvl="0">
+      <w:start w:val="1"/>
+      <w:numFmt w:val="bullet"/>
+      <w:lvlText w:val=""/>
+      <w:lvlJc w:val="left"/>
+      <w:pPr>
+        <w:ind w:left="720" w:hanging="360"/>
+      </w:pPr>
+      <w:rPr>
+        <w:rFonts w:hint="default" w:ascii="Symbol" w:hAnsi="Symbol"/>
+      </w:rPr>
+    </w:lvl>
+    <w:lvl xmlns:w="http://schemas.openxmlformats.org/wordprocessingml/2006/main" w:ilvl="1">
+      <w:start w:val="1"/>
+      <w:numFmt w:val="bullet"/>
+      <w:lvlText w:val="o"/>
+      <w:lvlJc w:val="left"/>
+      <w:pPr>
+        <w:ind w:left="1440" w:hanging="360"/>
+      </w:pPr>
+      <w:rPr>
+        <w:rFonts w:hint="default" w:ascii="Courier New" w:hAnsi="Courier New"/>
+      </w:rPr>
+    </w:lvl>
+    <w:lvl xmlns:w="http://schemas.openxmlformats.org/wordprocessingml/2006/main" w:ilvl="2">
+      <w:start w:val="1"/>
+      <w:numFmt w:val="bullet"/>
+      <w:lvlText w:val=""/>
+      <w:lvlJc w:val="left"/>
+      <w:pPr>
+        <w:ind w:left="2160" w:hanging="360"/>
+      </w:pPr>
+      <w:rPr>
+        <w:rFonts w:hint="default" w:ascii="Wingdings" w:hAnsi="Wingdings"/>
+      </w:rPr>
+    </w:lvl>
+    <w:lvl xmlns:w="http://schemas.openxmlformats.org/wordprocessingml/2006/main" w:ilvl="3">
+      <w:start w:val="1"/>
+      <w:numFmt w:val="bullet"/>
+      <w:lvlText w:val=""/>
+      <w:lvlJc w:val="left"/>
+      <w:pPr>
+        <w:ind w:left="2880" w:hanging="360"/>
+      </w:pPr>
+      <w:rPr>
+        <w:rFonts w:hint="default" w:ascii="Symbol" w:hAnsi="Symbol"/>
+      </w:rPr>
+    </w:lvl>
+    <w:lvl xmlns:w="http://schemas.openxmlformats.org/wordprocessingml/2006/main" w:ilvl="4">
+      <w:start w:val="1"/>
+      <w:numFmt w:val="bullet"/>
+      <w:lvlText w:val="o"/>
+      <w:lvlJc w:val="left"/>
+      <w:pPr>
+        <w:ind w:left="3600" w:hanging="360"/>
+      </w:pPr>
+      <w:rPr>
+        <w:rFonts w:hint="default" w:ascii="Courier New" w:hAnsi="Courier New"/>
+      </w:rPr>
+    </w:lvl>
+    <w:lvl xmlns:w="http://schemas.openxmlformats.org/wordprocessingml/2006/main" w:ilvl="5">
+      <w:start w:val="1"/>
+      <w:numFmt w:val="bullet"/>
+      <w:lvlText w:val=""/>
+      <w:lvlJc w:val="left"/>
+      <w:pPr>
+        <w:ind w:left="4320" w:hanging="360"/>
+      </w:pPr>
+      <w:rPr>
+        <w:rFonts w:hint="default" w:ascii="Wingdings" w:hAnsi="Wingdings"/>
+      </w:rPr>
+    </w:lvl>
+    <w:lvl xmlns:w="http://schemas.openxmlformats.org/wordprocessingml/2006/main" w:ilvl="6">
+      <w:start w:val="1"/>
+      <w:numFmt w:val="bullet"/>
+      <w:lvlText w:val=""/>
+      <w:lvlJc w:val="left"/>
+      <w:pPr>
+        <w:ind w:left="5040" w:hanging="360"/>
+      </w:pPr>
+      <w:rPr>
+        <w:rFonts w:hint="default" w:ascii="Symbol" w:hAnsi="Symbol"/>
+      </w:rPr>
+    </w:lvl>
+    <w:lvl xmlns:w="http://schemas.openxmlformats.org/wordprocessingml/2006/main" w:ilvl="7">
+      <w:start w:val="1"/>
+      <w:numFmt w:val="bullet"/>
+      <w:lvlText w:val="o"/>
+      <w:lvlJc w:val="left"/>
+      <w:pPr>
+        <w:ind w:left="5760" w:hanging="360"/>
+      </w:pPr>
+      <w:rPr>
+        <w:rFonts w:hint="default" w:ascii="Courier New" w:hAnsi="Courier New"/>
+      </w:rPr>
+    </w:lvl>
+    <w:lvl xmlns:w="http://schemas.openxmlformats.org/wordprocessingml/2006/main" w:ilvl="8">
+      <w:start w:val="1"/>
+      <w:numFmt w:val="bullet"/>
+      <w:lvlText w:val=""/>
+      <w:lvlJc w:val="left"/>
+      <w:pPr>
+        <w:ind w:left="6480" w:hanging="360"/>
+      </w:pPr>
+      <w:rPr>
+        <w:rFonts w:hint="default" w:ascii="Wingdings" w:hAnsi="Wingdings"/>
+      </w:rPr>
+    </w:lvl>
+  </w:abstractNum>
+  <w:abstractNum xmlns:w="http://schemas.openxmlformats.org/wordprocessingml/2006/main" w:abstractNumId="13">
+    <w:nsid w:val="3ceac854"/>
+    <w:multiLevelType xmlns:w="http://schemas.openxmlformats.org/wordprocessingml/2006/main" w:val="hybridMultilevel"/>
+    <w:lvl xmlns:w="http://schemas.openxmlformats.org/wordprocessingml/2006/main" w:ilvl="0">
+      <w:start w:val="1"/>
+      <w:numFmt w:val="bullet"/>
+      <w:lvlText w:val=""/>
+      <w:lvlJc w:val="left"/>
+      <w:pPr>
+        <w:ind w:left="720" w:hanging="360"/>
+      </w:pPr>
+      <w:rPr>
+        <w:rFonts w:hint="default" w:ascii="Symbol" w:hAnsi="Symbol"/>
+      </w:rPr>
+    </w:lvl>
+    <w:lvl xmlns:w="http://schemas.openxmlformats.org/wordprocessingml/2006/main" w:ilvl="1">
+      <w:start w:val="1"/>
+      <w:numFmt w:val="bullet"/>
+      <w:lvlText w:val="o"/>
+      <w:lvlJc w:val="left"/>
+      <w:pPr>
+        <w:ind w:left="1440" w:hanging="360"/>
+      </w:pPr>
+      <w:rPr>
+        <w:rFonts w:hint="default" w:ascii="Courier New" w:hAnsi="Courier New"/>
+      </w:rPr>
+    </w:lvl>
+    <w:lvl xmlns:w="http://schemas.openxmlformats.org/wordprocessingml/2006/main" w:ilvl="2">
+      <w:start w:val="1"/>
+      <w:numFmt w:val="bullet"/>
+      <w:lvlText w:val=""/>
+      <w:lvlJc w:val="left"/>
+      <w:pPr>
+        <w:ind w:left="2160" w:hanging="360"/>
+      </w:pPr>
+      <w:rPr>
+        <w:rFonts w:hint="default" w:ascii="Wingdings" w:hAnsi="Wingdings"/>
+      </w:rPr>
+    </w:lvl>
+    <w:lvl xmlns:w="http://schemas.openxmlformats.org/wordprocessingml/2006/main" w:ilvl="3">
+      <w:start w:val="1"/>
+      <w:numFmt w:val="bullet"/>
+      <w:lvlText w:val=""/>
+      <w:lvlJc w:val="left"/>
+      <w:pPr>
+        <w:ind w:left="2880" w:hanging="360"/>
+      </w:pPr>
+      <w:rPr>
+        <w:rFonts w:hint="default" w:ascii="Symbol" w:hAnsi="Symbol"/>
+      </w:rPr>
+    </w:lvl>
+    <w:lvl xmlns:w="http://schemas.openxmlformats.org/wordprocessingml/2006/main" w:ilvl="4">
+      <w:start w:val="1"/>
+      <w:numFmt w:val="bullet"/>
+      <w:lvlText w:val="o"/>
+      <w:lvlJc w:val="left"/>
+      <w:pPr>
+        <w:ind w:left="3600" w:hanging="360"/>
+      </w:pPr>
+      <w:rPr>
+        <w:rFonts w:hint="default" w:ascii="Courier New" w:hAnsi="Courier New"/>
+      </w:rPr>
+    </w:lvl>
+    <w:lvl xmlns:w="http://schemas.openxmlformats.org/wordprocessingml/2006/main" w:ilvl="5">
+      <w:start w:val="1"/>
+      <w:numFmt w:val="bullet"/>
+      <w:lvlText w:val=""/>
+      <w:lvlJc w:val="left"/>
+      <w:pPr>
+        <w:ind w:left="4320" w:hanging="360"/>
+      </w:pPr>
+      <w:rPr>
+        <w:rFonts w:hint="default" w:ascii="Wingdings" w:hAnsi="Wingdings"/>
+      </w:rPr>
+    </w:lvl>
+    <w:lvl xmlns:w="http://schemas.openxmlformats.org/wordprocessingml/2006/main" w:ilvl="6">
+      <w:start w:val="1"/>
+      <w:numFmt w:val="bullet"/>
+      <w:lvlText w:val=""/>
+      <w:lvlJc w:val="left"/>
+      <w:pPr>
+        <w:ind w:left="5040" w:hanging="360"/>
+      </w:pPr>
+      <w:rPr>
+        <w:rFonts w:hint="default" w:ascii="Symbol" w:hAnsi="Symbol"/>
+      </w:rPr>
+    </w:lvl>
+    <w:lvl xmlns:w="http://schemas.openxmlformats.org/wordprocessingml/2006/main" w:ilvl="7">
+      <w:start w:val="1"/>
+      <w:numFmt w:val="bullet"/>
+      <w:lvlText w:val="o"/>
+      <w:lvlJc w:val="left"/>
+      <w:pPr>
+        <w:ind w:left="5760" w:hanging="360"/>
+      </w:pPr>
+      <w:rPr>
+        <w:rFonts w:hint="default" w:ascii="Courier New" w:hAnsi="Courier New"/>
+      </w:rPr>
+    </w:lvl>
+    <w:lvl xmlns:w="http://schemas.openxmlformats.org/wordprocessingml/2006/main" w:ilvl="8">
+      <w:start w:val="1"/>
+      <w:numFmt w:val="bullet"/>
+      <w:lvlText w:val=""/>
+      <w:lvlJc w:val="left"/>
+      <w:pPr>
+        <w:ind w:left="6480" w:hanging="360"/>
+      </w:pPr>
+      <w:rPr>
+        <w:rFonts w:hint="default" w:ascii="Wingdings" w:hAnsi="Wingdings"/>
+      </w:rPr>
+    </w:lvl>
+  </w:abstractNum>
+  <w:abstractNum xmlns:w="http://schemas.openxmlformats.org/wordprocessingml/2006/main" w:abstractNumId="12">
+    <w:nsid w:val="137b2ef3"/>
+    <w:multiLevelType xmlns:w="http://schemas.openxmlformats.org/wordprocessingml/2006/main" w:val="hybridMultilevel"/>
+    <w:lvl xmlns:w="http://schemas.openxmlformats.org/wordprocessingml/2006/main" w:ilvl="0">
+      <w:start w:val="1"/>
+      <w:numFmt w:val="bullet"/>
+      <w:lvlText w:val=""/>
+      <w:lvlJc w:val="left"/>
+      <w:pPr>
+        <w:ind w:left="720" w:hanging="360"/>
+      </w:pPr>
+      <w:rPr>
+        <w:rFonts w:hint="default" w:ascii="Symbol" w:hAnsi="Symbol"/>
+      </w:rPr>
+    </w:lvl>
+    <w:lvl xmlns:w="http://schemas.openxmlformats.org/wordprocessingml/2006/main" w:ilvl="1">
+      <w:start w:val="1"/>
+      <w:numFmt w:val="bullet"/>
+      <w:lvlText w:val="o"/>
+      <w:lvlJc w:val="left"/>
+      <w:pPr>
+        <w:ind w:left="1440" w:hanging="360"/>
+      </w:pPr>
+      <w:rPr>
+        <w:rFonts w:hint="default" w:ascii="Courier New" w:hAnsi="Courier New"/>
+      </w:rPr>
+    </w:lvl>
+    <w:lvl xmlns:w="http://schemas.openxmlformats.org/wordprocessingml/2006/main" w:ilvl="2">
+      <w:start w:val="1"/>
+      <w:numFmt w:val="bullet"/>
+      <w:lvlText w:val=""/>
+      <w:lvlJc w:val="left"/>
+      <w:pPr>
+        <w:ind w:left="2160" w:hanging="360"/>
+      </w:pPr>
+      <w:rPr>
+        <w:rFonts w:hint="default" w:ascii="Wingdings" w:hAnsi="Wingdings"/>
+      </w:rPr>
+    </w:lvl>
+    <w:lvl xmlns:w="http://schemas.openxmlformats.org/wordprocessingml/2006/main" w:ilvl="3">
+      <w:start w:val="1"/>
+      <w:numFmt w:val="bullet"/>
+      <w:lvlText w:val=""/>
+      <w:lvlJc w:val="left"/>
+      <w:pPr>
+        <w:ind w:left="2880" w:hanging="360"/>
+      </w:pPr>
+      <w:rPr>
+        <w:rFonts w:hint="default" w:ascii="Symbol" w:hAnsi="Symbol"/>
+      </w:rPr>
+    </w:lvl>
+    <w:lvl xmlns:w="http://schemas.openxmlformats.org/wordprocessingml/2006/main" w:ilvl="4">
+      <w:start w:val="1"/>
+      <w:numFmt w:val="bullet"/>
+      <w:lvlText w:val="o"/>
+      <w:lvlJc w:val="left"/>
+      <w:pPr>
+        <w:ind w:left="3600" w:hanging="360"/>
+      </w:pPr>
+      <w:rPr>
+        <w:rFonts w:hint="default" w:ascii="Courier New" w:hAnsi="Courier New"/>
+      </w:rPr>
+    </w:lvl>
+    <w:lvl xmlns:w="http://schemas.openxmlformats.org/wordprocessingml/2006/main" w:ilvl="5">
+      <w:start w:val="1"/>
+      <w:numFmt w:val="bullet"/>
+      <w:lvlText w:val=""/>
+      <w:lvlJc w:val="left"/>
+      <w:pPr>
+        <w:ind w:left="4320" w:hanging="360"/>
+      </w:pPr>
+      <w:rPr>
+        <w:rFonts w:hint="default" w:ascii="Wingdings" w:hAnsi="Wingdings"/>
+      </w:rPr>
+    </w:lvl>
+    <w:lvl xmlns:w="http://schemas.openxmlformats.org/wordprocessingml/2006/main" w:ilvl="6">
+      <w:start w:val="1"/>
+      <w:numFmt w:val="bullet"/>
+      <w:lvlText w:val=""/>
+      <w:lvlJc w:val="left"/>
+      <w:pPr>
+        <w:ind w:left="5040" w:hanging="360"/>
+      </w:pPr>
+      <w:rPr>
+        <w:rFonts w:hint="default" w:ascii="Symbol" w:hAnsi="Symbol"/>
+      </w:rPr>
+    </w:lvl>
+    <w:lvl xmlns:w="http://schemas.openxmlformats.org/wordprocessingml/2006/main" w:ilvl="7">
+      <w:start w:val="1"/>
+      <w:numFmt w:val="bullet"/>
+      <w:lvlText w:val="o"/>
+      <w:lvlJc w:val="left"/>
+      <w:pPr>
+        <w:ind w:left="5760" w:hanging="360"/>
+      </w:pPr>
+      <w:rPr>
+        <w:rFonts w:hint="default" w:ascii="Courier New" w:hAnsi="Courier New"/>
+      </w:rPr>
+    </w:lvl>
+    <w:lvl xmlns:w="http://schemas.openxmlformats.org/wordprocessingml/2006/main" w:ilvl="8">
+      <w:start w:val="1"/>
+      <w:numFmt w:val="bullet"/>
+      <w:lvlText w:val=""/>
+      <w:lvlJc w:val="left"/>
+      <w:pPr>
+        <w:ind w:left="6480" w:hanging="360"/>
+      </w:pPr>
+      <w:rPr>
+        <w:rFonts w:hint="default" w:ascii="Wingdings" w:hAnsi="Wingdings"/>
+      </w:rPr>
+    </w:lvl>
+  </w:abstractNum>
+  <w:abstractNum xmlns:w="http://schemas.openxmlformats.org/wordprocessingml/2006/main" w:abstractNumId="11">
+    <w:nsid w:val="65942101"/>
+    <w:multiLevelType xmlns:w="http://schemas.openxmlformats.org/wordprocessingml/2006/main" w:val="hybridMultilevel"/>
+    <w:lvl xmlns:w="http://schemas.openxmlformats.org/wordprocessingml/2006/main" w:ilvl="0">
+      <w:start w:val="1"/>
+      <w:numFmt w:val="bullet"/>
+      <w:lvlText w:val=""/>
+      <w:lvlJc w:val="left"/>
+      <w:pPr>
+        <w:ind w:left="720" w:hanging="360"/>
+      </w:pPr>
+      <w:rPr>
+        <w:rFonts w:hint="default" w:ascii="Symbol" w:hAnsi="Symbol"/>
+      </w:rPr>
+    </w:lvl>
+    <w:lvl xmlns:w="http://schemas.openxmlformats.org/wordprocessingml/2006/main" w:ilvl="1">
+      <w:start w:val="1"/>
+      <w:numFmt w:val="bullet"/>
+      <w:lvlText w:val="o"/>
+      <w:lvlJc w:val="left"/>
+      <w:pPr>
+        <w:ind w:left="1440" w:hanging="360"/>
+      </w:pPr>
+      <w:rPr>
+        <w:rFonts w:hint="default" w:ascii="Courier New" w:hAnsi="Courier New"/>
+      </w:rPr>
+    </w:lvl>
+    <w:lvl xmlns:w="http://schemas.openxmlformats.org/wordprocessingml/2006/main" w:ilvl="2">
+      <w:start w:val="1"/>
+      <w:numFmt w:val="bullet"/>
+      <w:lvlText w:val=""/>
+      <w:lvlJc w:val="left"/>
+      <w:pPr>
+        <w:ind w:left="2160" w:hanging="360"/>
+      </w:pPr>
+      <w:rPr>
+        <w:rFonts w:hint="default" w:ascii="Wingdings" w:hAnsi="Wingdings"/>
+      </w:rPr>
+    </w:lvl>
+    <w:lvl xmlns:w="http://schemas.openxmlformats.org/wordprocessingml/2006/main" w:ilvl="3">
+      <w:start w:val="1"/>
+      <w:numFmt w:val="bullet"/>
+      <w:lvlText w:val=""/>
+      <w:lvlJc w:val="left"/>
+      <w:pPr>
+        <w:ind w:left="2880" w:hanging="360"/>
+      </w:pPr>
+      <w:rPr>
+        <w:rFonts w:hint="default" w:ascii="Symbol" w:hAnsi="Symbol"/>
+      </w:rPr>
+    </w:lvl>
+    <w:lvl xmlns:w="http://schemas.openxmlformats.org/wordprocessingml/2006/main" w:ilvl="4">
+      <w:start w:val="1"/>
+      <w:numFmt w:val="bullet"/>
+      <w:lvlText w:val="o"/>
+      <w:lvlJc w:val="left"/>
+      <w:pPr>
+        <w:ind w:left="3600" w:hanging="360"/>
+      </w:pPr>
+      <w:rPr>
+        <w:rFonts w:hint="default" w:ascii="Courier New" w:hAnsi="Courier New"/>
+      </w:rPr>
+    </w:lvl>
+    <w:lvl xmlns:w="http://schemas.openxmlformats.org/wordprocessingml/2006/main" w:ilvl="5">
+      <w:start w:val="1"/>
+      <w:numFmt w:val="bullet"/>
+      <w:lvlText w:val=""/>
+      <w:lvlJc w:val="left"/>
+      <w:pPr>
+        <w:ind w:left="4320" w:hanging="360"/>
+      </w:pPr>
+      <w:rPr>
+        <w:rFonts w:hint="default" w:ascii="Wingdings" w:hAnsi="Wingdings"/>
+      </w:rPr>
+    </w:lvl>
+    <w:lvl xmlns:w="http://schemas.openxmlformats.org/wordprocessingml/2006/main" w:ilvl="6">
+      <w:start w:val="1"/>
+      <w:numFmt w:val="bullet"/>
+      <w:lvlText w:val=""/>
+      <w:lvlJc w:val="left"/>
+      <w:pPr>
+        <w:ind w:left="5040" w:hanging="360"/>
+      </w:pPr>
+      <w:rPr>
+        <w:rFonts w:hint="default" w:ascii="Symbol" w:hAnsi="Symbol"/>
+      </w:rPr>
+    </w:lvl>
+    <w:lvl xmlns:w="http://schemas.openxmlformats.org/wordprocessingml/2006/main" w:ilvl="7">
+      <w:start w:val="1"/>
+      <w:numFmt w:val="bullet"/>
+      <w:lvlText w:val="o"/>
+      <w:lvlJc w:val="left"/>
+      <w:pPr>
+        <w:ind w:left="5760" w:hanging="360"/>
+      </w:pPr>
+      <w:rPr>
+        <w:rFonts w:hint="default" w:ascii="Courier New" w:hAnsi="Courier New"/>
+      </w:rPr>
+    </w:lvl>
+    <w:lvl xmlns:w="http://schemas.openxmlformats.org/wordprocessingml/2006/main" w:ilvl="8">
+      <w:start w:val="1"/>
+      <w:numFmt w:val="bullet"/>
+      <w:lvlText w:val=""/>
+      <w:lvlJc w:val="left"/>
+      <w:pPr>
+        <w:ind w:left="6480" w:hanging="360"/>
+      </w:pPr>
+      <w:rPr>
+        <w:rFonts w:hint="default" w:ascii="Wingdings" w:hAnsi="Wingdings"/>
+      </w:rPr>
+    </w:lvl>
+  </w:abstractNum>
+  <w:abstractNum xmlns:w="http://schemas.openxmlformats.org/wordprocessingml/2006/main" w:abstractNumId="10">
+    <w:nsid w:val="54f7fed8"/>
+    <w:multiLevelType xmlns:w="http://schemas.openxmlformats.org/wordprocessingml/2006/main" w:val="hybridMultilevel"/>
+    <w:lvl xmlns:w="http://schemas.openxmlformats.org/wordprocessingml/2006/main" w:ilvl="0">
+      <w:start w:val="1"/>
+      <w:numFmt w:val="bullet"/>
+      <w:lvlText w:val=""/>
+      <w:lvlJc w:val="left"/>
+      <w:pPr>
+        <w:ind w:left="720" w:hanging="360"/>
+      </w:pPr>
+      <w:rPr>
+        <w:rFonts w:hint="default" w:ascii="Symbol" w:hAnsi="Symbol"/>
+      </w:rPr>
+    </w:lvl>
+    <w:lvl xmlns:w="http://schemas.openxmlformats.org/wordprocessingml/2006/main" w:ilvl="1">
+      <w:start w:val="1"/>
+      <w:numFmt w:val="bullet"/>
+      <w:lvlText w:val="o"/>
+      <w:lvlJc w:val="left"/>
+      <w:pPr>
+        <w:ind w:left="1440" w:hanging="360"/>
+      </w:pPr>
+      <w:rPr>
+        <w:rFonts w:hint="default" w:ascii="Courier New" w:hAnsi="Courier New"/>
+      </w:rPr>
+    </w:lvl>
+    <w:lvl xmlns:w="http://schemas.openxmlformats.org/wordprocessingml/2006/main" w:ilvl="2">
+      <w:start w:val="1"/>
+      <w:numFmt w:val="bullet"/>
+      <w:lvlText w:val=""/>
+      <w:lvlJc w:val="left"/>
+      <w:pPr>
+        <w:ind w:left="2160" w:hanging="360"/>
+      </w:pPr>
+      <w:rPr>
+        <w:rFonts w:hint="default" w:ascii="Wingdings" w:hAnsi="Wingdings"/>
+      </w:rPr>
+    </w:lvl>
+    <w:lvl xmlns:w="http://schemas.openxmlformats.org/wordprocessingml/2006/main" w:ilvl="3">
+      <w:start w:val="1"/>
+      <w:numFmt w:val="bullet"/>
+      <w:lvlText w:val=""/>
+      <w:lvlJc w:val="left"/>
+      <w:pPr>
+        <w:ind w:left="2880" w:hanging="360"/>
+      </w:pPr>
+      <w:rPr>
+        <w:rFonts w:hint="default" w:ascii="Symbol" w:hAnsi="Symbol"/>
+      </w:rPr>
+    </w:lvl>
+    <w:lvl xmlns:w="http://schemas.openxmlformats.org/wordprocessingml/2006/main" w:ilvl="4">
+      <w:start w:val="1"/>
+      <w:numFmt w:val="bullet"/>
+      <w:lvlText w:val="o"/>
+      <w:lvlJc w:val="left"/>
+      <w:pPr>
+        <w:ind w:left="3600" w:hanging="360"/>
+      </w:pPr>
+      <w:rPr>
+        <w:rFonts w:hint="default" w:ascii="Courier New" w:hAnsi="Courier New"/>
+      </w:rPr>
+    </w:lvl>
+    <w:lvl xmlns:w="http://schemas.openxmlformats.org/wordprocessingml/2006/main" w:ilvl="5">
+      <w:start w:val="1"/>
+      <w:numFmt w:val="bullet"/>
+      <w:lvlText w:val=""/>
+      <w:lvlJc w:val="left"/>
+      <w:pPr>
+        <w:ind w:left="4320" w:hanging="360"/>
+      </w:pPr>
+      <w:rPr>
+        <w:rFonts w:hint="default" w:ascii="Wingdings" w:hAnsi="Wingdings"/>
+      </w:rPr>
+    </w:lvl>
+    <w:lvl xmlns:w="http://schemas.openxmlformats.org/wordprocessingml/2006/main" w:ilvl="6">
+      <w:start w:val="1"/>
+      <w:numFmt w:val="bullet"/>
+      <w:lvlText w:val=""/>
+      <w:lvlJc w:val="left"/>
+      <w:pPr>
+        <w:ind w:left="5040" w:hanging="360"/>
+      </w:pPr>
+      <w:rPr>
+        <w:rFonts w:hint="default" w:ascii="Symbol" w:hAnsi="Symbol"/>
+      </w:rPr>
+    </w:lvl>
+    <w:lvl xmlns:w="http://schemas.openxmlformats.org/wordprocessingml/2006/main" w:ilvl="7">
+      <w:start w:val="1"/>
+      <w:numFmt w:val="bullet"/>
+      <w:lvlText w:val="o"/>
+      <w:lvlJc w:val="left"/>
+      <w:pPr>
+        <w:ind w:left="5760" w:hanging="360"/>
+      </w:pPr>
+      <w:rPr>
+        <w:rFonts w:hint="default" w:ascii="Courier New" w:hAnsi="Courier New"/>
+      </w:rPr>
+    </w:lvl>
+    <w:lvl xmlns:w="http://schemas.openxmlformats.org/wordprocessingml/2006/main" w:ilvl="8">
+      <w:start w:val="1"/>
+      <w:numFmt w:val="bullet"/>
+      <w:lvlText w:val=""/>
+      <w:lvlJc w:val="left"/>
+      <w:pPr>
+        <w:ind w:left="6480" w:hanging="360"/>
+      </w:pPr>
+      <w:rPr>
+        <w:rFonts w:hint="default" w:ascii="Wingdings" w:hAnsi="Wingdings"/>
+      </w:rPr>
+    </w:lvl>
+  </w:abstractNum>
   <w:abstractNum xmlns:w="http://schemas.openxmlformats.org/wordprocessingml/2006/main" w:abstractNumId="9">
     <w:nsid w:val="66633d89"/>
     <w:multiLevelType xmlns:w="http://schemas.openxmlformats.org/wordprocessingml/2006/main" w:val="hybridMultilevel"/>
@@ -2121,6 +3263,24 @@
       </w:rPr>
     </w:lvl>
   </w:abstractNum>
+  <w:num w:numId="15">
+    <w:abstractNumId w:val="15"/>
+  </w:num>
+  <w:num w:numId="14">
+    <w:abstractNumId w:val="14"/>
+  </w:num>
+  <w:num w:numId="13">
+    <w:abstractNumId w:val="13"/>
+  </w:num>
+  <w:num w:numId="12">
+    <w:abstractNumId w:val="12"/>
+  </w:num>
+  <w:num w:numId="11">
+    <w:abstractNumId w:val="11"/>
+  </w:num>
+  <w:num w:numId="10">
+    <w:abstractNumId w:val="10"/>
+  </w:num>
   <w:num w:numId="9">
     <w:abstractNumId w:val="9"/>
   </w:num>

</xml_diff>